<commit_message>
update use case personas and correct formatting in Contoso Zermatt National Bank documentation
</commit_message>
<xml_diff>
--- a/library/Contoso Zermatt National Bank.docx
+++ b/library/Contoso Zermatt National Bank.docx
@@ -550,7 +550,16 @@
         <w:pStyle w:val="Heading3"/>
       </w:pPr>
       <w:r>
-        <w:t>James Carter</w:t>
+        <w:t>Louis</w:t>
+      </w:r>
+      <w:r>
+        <w:t xml:space="preserve"> Cart</w:t>
+      </w:r>
+      <w:r>
+        <w:t>i</w:t>
+      </w:r>
+      <w:r>
+        <w:t>er</w:t>
       </w:r>
     </w:p>
     <w:p>
@@ -984,7 +993,10 @@
         <w:pStyle w:val="Heading3"/>
       </w:pPr>
       <w:r>
-        <w:t>Emily Zhang</w:t>
+        <w:t>Amélie</w:t>
+      </w:r>
+      <w:r>
+        <w:t xml:space="preserve"> Zhang</w:t>
       </w:r>
     </w:p>
     <w:p>
@@ -992,7 +1004,13 @@
         <w:pStyle w:val="Quote"/>
       </w:pPr>
       <w:r>
-        <w:t>Comprehending and adapting to regulatory landscapes is critical, yet poses significant operational challenges</w:t>
+        <w:t xml:space="preserve">Comprehending and adapting to regulatory landscapes is </w:t>
+      </w:r>
+      <w:r>
+        <w:t>critical yet</w:t>
+      </w:r>
+      <w:r>
+        <w:t xml:space="preserve"> poses significant operational challenges</w:t>
       </w:r>
       <w:r>
         <w:t>.</w:t>

</xml_diff>